<commit_message>
Updated acks.docx with Boucher.
</commit_message>
<xml_diff>
--- a/AntiRats/finalVersions/Acks.docx
+++ b/AntiRats/finalVersions/Acks.docx
@@ -41,21 +41,7 @@
           <w:sz w:val="24"/>
           <w:szCs w:val="24"/>
         </w:rPr>
-        <w:t>I would like to thank Sam Houston State University for its financial support and for granting me a sabbatical in which to complete the project.</w:t>
-      </w:r>
-      <w:r>
-        <w:rPr>
-          <w:sz w:val="24"/>
-          <w:szCs w:val="24"/>
-        </w:rPr>
-        <w:t xml:space="preserve"> I would also like to thank The Center for the Study of Liberal Democracy at The University of Wisconsin for inv</w:t>
-      </w:r>
-      <w:r>
-        <w:rPr>
-          <w:sz w:val="24"/>
-          <w:szCs w:val="24"/>
-        </w:rPr>
-        <w:t xml:space="preserve">iting me to spend the 2019-2020 academic year as a Visiting Scholar at the </w:t>
+        <w:t xml:space="preserve">I would like to thank Sam Houston State University for its financial support and for granting me a sabbatical in which to complete the project. I would also like to thank The Center for the Study of Liberal Democracy at The University of Wisconsin for inviting me to spend the 2019-2020 academic year as a Visiting Scholar at the </w:t>
       </w:r>
       <w:proofErr w:type="gramStart"/>
       <w:r>
@@ -71,28 +57,106 @@
           <w:sz w:val="24"/>
           <w:szCs w:val="24"/>
         </w:rPr>
-        <w:t xml:space="preserve"> providing financial support for the year.</w:t>
-      </w:r>
-      <w:r>
-        <w:rPr>
-          <w:sz w:val="24"/>
-          <w:szCs w:val="24"/>
-        </w:rPr>
-        <w:t xml:space="preserve"> Thanks to my mother and father for all of the support over the years.</w:t>
-      </w:r>
-      <w:r>
-        <w:rPr>
-          <w:sz w:val="24"/>
-          <w:szCs w:val="24"/>
-        </w:rPr>
-        <w:t xml:space="preserve"> I want to thank my two daughters, Flannery and Julie, w</w:t>
-      </w:r>
-      <w:r>
-        <w:rPr>
-          <w:sz w:val="24"/>
-          <w:szCs w:val="24"/>
-        </w:rPr>
-        <w:t>ho rarely agree with me, but, at least, find me occasionally humorous.</w:t>
+        <w:t xml:space="preserve"> providing financial support for the year. Thanks to my mother and father for all of the support over the years. I want to thank my two daughters, Flannery and Julie, who rarely agree with me, but, at least, find me occasionally humorous. Finally, thanks to Maria for taking care of things.</w:t>
+      </w:r>
+    </w:p>
+    <w:p>
+      <w:pPr>
+        <w:rPr>
+          <w:sz w:val="24"/>
+          <w:szCs w:val="24"/>
+        </w:rPr>
+      </w:pPr>
+    </w:p>
+    <w:p>
+      <w:pPr>
+        <w:rPr>
+          <w:sz w:val="24"/>
+          <w:szCs w:val="24"/>
+        </w:rPr>
+      </w:pPr>
+      <w:r>
+        <w:rPr>
+          <w:sz w:val="24"/>
+          <w:szCs w:val="24"/>
+        </w:rPr>
+        <w:t>Kenneth B. McIntyre</w:t>
+      </w:r>
+    </w:p>
+    <w:p>
+      <w:pPr>
+        <w:rPr>
+          <w:sz w:val="24"/>
+          <w:szCs w:val="24"/>
+        </w:rPr>
+      </w:pPr>
+      <w:r>
+        <w:rPr>
+          <w:sz w:val="24"/>
+          <w:szCs w:val="24"/>
+        </w:rPr>
+        <w:t>4 September 2019</w:t>
+      </w:r>
+    </w:p>
+    <w:p>
+      <w:pPr>
+        <w:rPr>
+          <w:sz w:val="24"/>
+          <w:szCs w:val="24"/>
+        </w:rPr>
+      </w:pPr>
+      <w:r>
+        <w:rPr>
+          <w:sz w:val="24"/>
+          <w:szCs w:val="24"/>
+        </w:rPr>
+        <w:t>Madison, WI</w:t>
+      </w:r>
+    </w:p>
+    <w:p>
+      <w:pPr>
+        <w:rPr>
+          <w:sz w:val="24"/>
+          <w:szCs w:val="24"/>
+        </w:rPr>
+      </w:pPr>
+    </w:p>
+    <w:p>
+      <w:pPr>
+        <w:rPr>
+          <w:sz w:val="24"/>
+          <w:szCs w:val="24"/>
+        </w:rPr>
+      </w:pPr>
+      <w:r>
+        <w:rPr>
+          <w:sz w:val="24"/>
+          <w:szCs w:val="24"/>
+        </w:rPr>
+        <w:t xml:space="preserve">Many thanks to the patience of my wife, </w:t>
+      </w:r>
+      <w:proofErr w:type="spellStart"/>
+      <w:r>
+        <w:rPr>
+          <w:sz w:val="24"/>
+          <w:szCs w:val="24"/>
+        </w:rPr>
+        <w:t>Elen</w:t>
+      </w:r>
+      <w:proofErr w:type="spellEnd"/>
+      <w:r>
+        <w:rPr>
+          <w:sz w:val="24"/>
+          <w:szCs w:val="24"/>
+        </w:rPr>
+        <w:t>, to the support of my children, Eamon, Emma, and Adam</w:t>
+      </w:r>
+      <w:r>
+        <w:rPr>
+          <w:sz w:val="24"/>
+          <w:szCs w:val="24"/>
+        </w:rPr>
+        <w:t xml:space="preserve">, to Leslie Marsh for encouraging us in this project, </w:t>
       </w:r>
       <w:bookmarkStart w:id="0" w:name="_GoBack"/>
       <w:bookmarkEnd w:id="0"/>
@@ -101,106 +165,14 @@
           <w:sz w:val="24"/>
           <w:szCs w:val="24"/>
         </w:rPr>
-        <w:t xml:space="preserve"> Finally, thanks to Maria for taking care of things.</w:t>
-      </w:r>
-    </w:p>
-    <w:p>
-      <w:pPr>
-        <w:rPr>
-          <w:sz w:val="24"/>
-          <w:szCs w:val="24"/>
-        </w:rPr>
-      </w:pPr>
-    </w:p>
-    <w:p>
-      <w:pPr>
-        <w:rPr>
-          <w:sz w:val="24"/>
-          <w:szCs w:val="24"/>
-        </w:rPr>
-      </w:pPr>
-      <w:r>
-        <w:rPr>
-          <w:sz w:val="24"/>
-          <w:szCs w:val="24"/>
-        </w:rPr>
-        <w:t>Kenneth B. McIntyre</w:t>
-      </w:r>
-    </w:p>
-    <w:p>
-      <w:pPr>
-        <w:rPr>
-          <w:sz w:val="24"/>
-          <w:szCs w:val="24"/>
-        </w:rPr>
-      </w:pPr>
-      <w:r>
-        <w:rPr>
-          <w:sz w:val="24"/>
-          <w:szCs w:val="24"/>
-        </w:rPr>
-        <w:t>4 September 2019</w:t>
-      </w:r>
-    </w:p>
-    <w:p>
-      <w:pPr>
-        <w:rPr>
-          <w:sz w:val="24"/>
-          <w:szCs w:val="24"/>
-        </w:rPr>
-      </w:pPr>
-      <w:r>
-        <w:rPr>
-          <w:sz w:val="24"/>
-          <w:szCs w:val="24"/>
-        </w:rPr>
-        <w:t>Madison, WI</w:t>
-      </w:r>
-    </w:p>
-    <w:p>
-      <w:pPr>
-        <w:rPr>
-          <w:sz w:val="24"/>
-          <w:szCs w:val="24"/>
-        </w:rPr>
-      </w:pPr>
-    </w:p>
-    <w:p>
-      <w:pPr>
-        <w:rPr>
-          <w:sz w:val="24"/>
-          <w:szCs w:val="24"/>
-        </w:rPr>
-      </w:pPr>
-      <w:r>
-        <w:rPr>
-          <w:sz w:val="24"/>
-          <w:szCs w:val="24"/>
-        </w:rPr>
-        <w:t xml:space="preserve">Many thanks to the patience of my wife, </w:t>
-      </w:r>
-      <w:proofErr w:type="spellStart"/>
-      <w:r>
-        <w:rPr>
-          <w:sz w:val="24"/>
-          <w:szCs w:val="24"/>
-        </w:rPr>
-        <w:t>Elen</w:t>
-      </w:r>
-      <w:proofErr w:type="spellEnd"/>
-      <w:r>
-        <w:rPr>
-          <w:sz w:val="24"/>
-          <w:szCs w:val="24"/>
-        </w:rPr>
-        <w:t xml:space="preserve">, and to the support of my children, </w:t>
-      </w:r>
-      <w:r>
-        <w:rPr>
-          <w:sz w:val="24"/>
-          <w:szCs w:val="24"/>
-        </w:rPr>
-        <w:t>Eamon, Emma, and Adam. Selah.</w:t>
+        <w:t xml:space="preserve">and to David Boucher for his mentorship. </w:t>
+      </w:r>
+      <w:r>
+        <w:rPr>
+          <w:sz w:val="24"/>
+          <w:szCs w:val="24"/>
+        </w:rPr>
+        <w:t>Selah.</w:t>
       </w:r>
     </w:p>
     <w:p>

</xml_diff>